<commit_message>
working website all work done
</commit_message>
<xml_diff>
--- a/curriculum.docx
+++ b/curriculum.docx
@@ -7900,148 +7900,8 @@
           <w:right w:val="none" w:color="000000" w:sz="4" w:space="0"/>
           <w:between w:val="none" w:color="000000" w:sz="4" w:space="0"/>
         </w:pBdr>
-        <w:spacing w:after="0" w:line="276" w:lineRule="auto"/>
-        <w:ind w:left="720"/>
-        <w:rPr>
-          <w:rFonts w:ascii="Cambria" w:hAnsi="Cambria" w:eastAsia="Cambria" w:cs="Cambria"/>
-          <w:color w:val="000000"/>
-        </w:rPr>
-      </w:pPr>
-      <w:r>
-        <w:rPr>
-          <w:rFonts w:ascii="Cambria" w:hAnsi="Cambria" w:eastAsia="Cambria" w:cs="Cambria"/>
-          <w:color w:val="000000"/>
-        </w:rPr>
-      </w:r>
-      <w:r>
-        <w:rPr>
-          <w:rFonts w:ascii="Cambria" w:hAnsi="Cambria" w:eastAsia="Cambria" w:cs="Cambria"/>
-          <w:color w:val="000000"/>
-        </w:rPr>
-      </w:r>
-      <w:r>
-        <w:rPr>
-          <w:rFonts w:ascii="Cambria" w:hAnsi="Cambria" w:eastAsia="Cambria" w:cs="Cambria"/>
-          <w:color w:val="000000"/>
-        </w:rPr>
-      </w:r>
-    </w:p>
-    <w:p>
-      <w:pPr>
-        <w:pBdr>
-          <w:top w:val="none" w:color="000000" w:sz="4" w:space="0"/>
-          <w:left w:val="none" w:color="000000" w:sz="4" w:space="0"/>
-          <w:bottom w:val="none" w:color="000000" w:sz="4" w:space="0"/>
-          <w:right w:val="none" w:color="000000" w:sz="4" w:space="0"/>
-          <w:between w:val="none" w:color="000000" w:sz="4" w:space="0"/>
-        </w:pBdr>
         <w:spacing w:line="276" w:lineRule="auto"/>
-        <w:ind w:left="720"/>
-        <w:rPr>
-          <w:rFonts w:ascii="Cambria" w:hAnsi="Cambria" w:eastAsia="Cambria" w:cs="Cambria"/>
-          <w:b/>
-        </w:rPr>
-      </w:pPr>
-      <w:r>
-        <w:rPr>
-          <w:rFonts w:ascii="Cambria" w:hAnsi="Cambria" w:eastAsia="Cambria" w:cs="Cambria"/>
-          <w:b/>
-        </w:rPr>
-      </w:r>
-      <w:r>
-        <w:rPr>
-          <w:rFonts w:ascii="Cambria" w:hAnsi="Cambria" w:eastAsia="Cambria" w:cs="Cambria"/>
-          <w:b/>
-        </w:rPr>
-      </w:r>
-      <w:r>
-        <w:rPr>
-          <w:rFonts w:ascii="Cambria" w:hAnsi="Cambria" w:eastAsia="Cambria" w:cs="Cambria"/>
-          <w:b/>
-        </w:rPr>
-      </w:r>
-    </w:p>
-    <w:p>
-      <w:pPr>
-        <w:pBdr>
-          <w:top w:val="none" w:color="000000" w:sz="4" w:space="0"/>
-          <w:left w:val="none" w:color="000000" w:sz="4" w:space="0"/>
-          <w:bottom w:val="none" w:color="000000" w:sz="4" w:space="0"/>
-          <w:right w:val="none" w:color="000000" w:sz="4" w:space="0"/>
-          <w:between w:val="none" w:color="000000" w:sz="4" w:space="0"/>
-        </w:pBdr>
-        <w:spacing w:line="276" w:lineRule="auto"/>
-        <w:ind w:left="720"/>
-        <w:rPr>
-          <w:rFonts w:ascii="Cambria" w:hAnsi="Cambria" w:eastAsia="Cambria" w:cs="Cambria"/>
-          <w:b/>
-        </w:rPr>
-      </w:pPr>
-      <w:r>
-        <w:rPr>
-          <w:rFonts w:ascii="Cambria" w:hAnsi="Cambria" w:eastAsia="Cambria" w:cs="Cambria"/>
-          <w:b/>
-        </w:rPr>
-      </w:r>
-      <w:r>
-        <w:rPr>
-          <w:rFonts w:ascii="Cambria" w:hAnsi="Cambria" w:eastAsia="Cambria" w:cs="Cambria"/>
-          <w:b/>
-        </w:rPr>
-      </w:r>
-      <w:r>
-        <w:rPr>
-          <w:rFonts w:ascii="Cambria" w:hAnsi="Cambria" w:eastAsia="Cambria" w:cs="Cambria"/>
-          <w:b/>
-        </w:rPr>
-      </w:r>
-    </w:p>
-    <w:p>
-      <w:pPr>
-        <w:pBdr>
-          <w:top w:val="none" w:color="000000" w:sz="4" w:space="0"/>
-          <w:left w:val="none" w:color="000000" w:sz="4" w:space="0"/>
-          <w:bottom w:val="none" w:color="000000" w:sz="4" w:space="0"/>
-          <w:right w:val="none" w:color="000000" w:sz="4" w:space="0"/>
-          <w:between w:val="none" w:color="000000" w:sz="4" w:space="0"/>
-        </w:pBdr>
-        <w:spacing w:line="276" w:lineRule="auto"/>
-        <w:ind w:left="720"/>
-        <w:rPr>
-          <w:rFonts w:ascii="Cambria" w:hAnsi="Cambria" w:eastAsia="Cambria" w:cs="Cambria"/>
-          <w:b/>
-        </w:rPr>
-      </w:pPr>
-      <w:r>
-        <w:rPr>
-          <w:rFonts w:ascii="Cambria" w:hAnsi="Cambria" w:eastAsia="Cambria" w:cs="Cambria"/>
-          <w:b/>
-        </w:rPr>
-      </w:r>
-      <w:r>
-        <w:rPr>
-          <w:rFonts w:ascii="Cambria" w:hAnsi="Cambria" w:eastAsia="Cambria" w:cs="Cambria"/>
-          <w:b/>
-        </w:rPr>
-      </w:r>
-      <w:r>
-        <w:rPr>
-          <w:rFonts w:ascii="Cambria" w:hAnsi="Cambria" w:eastAsia="Cambria" w:cs="Cambria"/>
-          <w:b/>
-        </w:rPr>
-      </w:r>
-    </w:p>
-    <w:p>
-      <w:pPr>
-        <w:pBdr>
-          <w:top w:val="none" w:color="000000" w:sz="4" w:space="0"/>
-          <w:left w:val="none" w:color="000000" w:sz="4" w:space="0"/>
-          <w:bottom w:val="none" w:color="000000" w:sz="4" w:space="0"/>
-          <w:right w:val="none" w:color="000000" w:sz="4" w:space="0"/>
-          <w:between w:val="none" w:color="000000" w:sz="4" w:space="0"/>
-        </w:pBdr>
-        <w:spacing w:line="276" w:lineRule="auto"/>
-        <w:ind w:left="720"/>
+        <w:ind w:left="0"/>
         <w:rPr>
           <w:rFonts w:ascii="Cambria" w:hAnsi="Cambria" w:eastAsia="Cambria" w:cs="Cambria"/>
           <w:b/>
@@ -10257,164 +10117,8 @@
           <w:right w:val="none" w:color="000000" w:sz="4" w:space="0"/>
           <w:between w:val="none" w:color="000000" w:sz="4" w:space="0"/>
         </w:pBdr>
-        <w:spacing w:after="0" w:line="276" w:lineRule="auto"/>
-        <w:ind w:left="720"/>
-        <w:rPr>
-          <w:rFonts w:ascii="Cambria" w:hAnsi="Cambria" w:eastAsia="Cambria" w:cs="Cambria"/>
-          <w:b/>
-          <w:color w:val="000000"/>
-        </w:rPr>
-      </w:pPr>
-      <w:r>
-        <w:rPr>
-          <w:rFonts w:ascii="Cambria" w:hAnsi="Cambria" w:eastAsia="Cambria" w:cs="Cambria"/>
-          <w:b/>
-          <w:color w:val="000000"/>
-        </w:rPr>
-      </w:r>
-      <w:r>
-        <w:rPr>
-          <w:rFonts w:ascii="Cambria" w:hAnsi="Cambria" w:eastAsia="Cambria" w:cs="Cambria"/>
-          <w:b/>
-          <w:color w:val="000000"/>
-        </w:rPr>
-      </w:r>
-      <w:r>
-        <w:rPr>
-          <w:rFonts w:ascii="Cambria" w:hAnsi="Cambria" w:eastAsia="Cambria" w:cs="Cambria"/>
-          <w:b/>
-          <w:color w:val="000000"/>
-        </w:rPr>
-      </w:r>
-    </w:p>
-    <w:p>
-      <w:pPr>
-        <w:pBdr>
-          <w:top w:val="none" w:color="000000" w:sz="4" w:space="0"/>
-          <w:left w:val="none" w:color="000000" w:sz="4" w:space="0"/>
-          <w:bottom w:val="none" w:color="000000" w:sz="4" w:space="0"/>
-          <w:right w:val="none" w:color="000000" w:sz="4" w:space="0"/>
-          <w:between w:val="none" w:color="000000" w:sz="4" w:space="0"/>
-        </w:pBdr>
         <w:spacing w:line="276" w:lineRule="auto"/>
-        <w:ind w:left="720"/>
-        <w:rPr>
-          <w:rFonts w:ascii="Cambria" w:hAnsi="Cambria" w:eastAsia="Cambria" w:cs="Cambria"/>
-          <w:b/>
-          <w:color w:val="000000"/>
-        </w:rPr>
-      </w:pPr>
-      <w:r>
-        <w:rPr>
-          <w:rFonts w:ascii="Cambria" w:hAnsi="Cambria" w:eastAsia="Cambria" w:cs="Cambria"/>
-          <w:b/>
-          <w:color w:val="000000"/>
-        </w:rPr>
-      </w:r>
-      <w:r>
-        <w:rPr>
-          <w:rFonts w:ascii="Cambria" w:hAnsi="Cambria" w:eastAsia="Cambria" w:cs="Cambria"/>
-          <w:b/>
-          <w:color w:val="000000"/>
-        </w:rPr>
-      </w:r>
-      <w:r>
-        <w:rPr>
-          <w:rFonts w:ascii="Cambria" w:hAnsi="Cambria" w:eastAsia="Cambria" w:cs="Cambria"/>
-          <w:b/>
-          <w:color w:val="000000"/>
-        </w:rPr>
-      </w:r>
-    </w:p>
-    <w:p>
-      <w:pPr>
-        <w:pBdr>
-          <w:top w:val="none" w:color="000000" w:sz="4" w:space="0"/>
-          <w:left w:val="none" w:color="000000" w:sz="4" w:space="0"/>
-          <w:bottom w:val="none" w:color="000000" w:sz="4" w:space="0"/>
-          <w:right w:val="none" w:color="000000" w:sz="4" w:space="0"/>
-          <w:between w:val="none" w:color="000000" w:sz="4" w:space="0"/>
-        </w:pBdr>
-        <w:spacing w:line="276" w:lineRule="auto"/>
-        <w:ind w:left="720"/>
-        <w:rPr>
-          <w:rFonts w:ascii="Cambria" w:hAnsi="Cambria" w:eastAsia="Cambria" w:cs="Cambria"/>
-          <w:b/>
-          <w:color w:val="000000"/>
-        </w:rPr>
-      </w:pPr>
-      <w:r>
-        <w:rPr>
-          <w:rFonts w:ascii="Cambria" w:hAnsi="Cambria" w:eastAsia="Cambria" w:cs="Cambria"/>
-          <w:b/>
-          <w:color w:val="000000"/>
-        </w:rPr>
-      </w:r>
-      <w:r>
-        <w:rPr>
-          <w:rFonts w:ascii="Cambria" w:hAnsi="Cambria" w:eastAsia="Cambria" w:cs="Cambria"/>
-          <w:b/>
-          <w:color w:val="000000"/>
-        </w:rPr>
-      </w:r>
-      <w:r>
-        <w:rPr>
-          <w:rFonts w:ascii="Cambria" w:hAnsi="Cambria" w:eastAsia="Cambria" w:cs="Cambria"/>
-          <w:b/>
-          <w:color w:val="000000"/>
-        </w:rPr>
-      </w:r>
-    </w:p>
-    <w:p>
-      <w:pPr>
-        <w:pBdr>
-          <w:top w:val="none" w:color="000000" w:sz="4" w:space="0"/>
-          <w:left w:val="none" w:color="000000" w:sz="4" w:space="0"/>
-          <w:bottom w:val="none" w:color="000000" w:sz="4" w:space="0"/>
-          <w:right w:val="none" w:color="000000" w:sz="4" w:space="0"/>
-          <w:between w:val="none" w:color="000000" w:sz="4" w:space="0"/>
-        </w:pBdr>
-        <w:spacing w:line="276" w:lineRule="auto"/>
-        <w:ind w:left="720"/>
-        <w:rPr>
-          <w:rFonts w:ascii="Cambria" w:hAnsi="Cambria" w:eastAsia="Cambria" w:cs="Cambria"/>
-          <w:b/>
-          <w:color w:val="000000"/>
-        </w:rPr>
-      </w:pPr>
-      <w:r>
-        <w:rPr>
-          <w:rFonts w:ascii="Cambria" w:hAnsi="Cambria" w:eastAsia="Cambria" w:cs="Cambria"/>
-          <w:b/>
-          <w:color w:val="000000"/>
-        </w:rPr>
-      </w:r>
-      <w:r>
-        <w:rPr>
-          <w:rFonts w:ascii="Cambria" w:hAnsi="Cambria" w:eastAsia="Cambria" w:cs="Cambria"/>
-          <w:b/>
-          <w:color w:val="000000"/>
-        </w:rPr>
-      </w:r>
-      <w:r>
-        <w:rPr>
-          <w:rFonts w:ascii="Cambria" w:hAnsi="Cambria" w:eastAsia="Cambria" w:cs="Cambria"/>
-          <w:b/>
-          <w:color w:val="000000"/>
-        </w:rPr>
-      </w:r>
-    </w:p>
-    <w:p>
-      <w:pPr>
-        <w:pBdr>
-          <w:top w:val="none" w:color="000000" w:sz="4" w:space="0"/>
-          <w:left w:val="none" w:color="000000" w:sz="4" w:space="0"/>
-          <w:bottom w:val="none" w:color="000000" w:sz="4" w:space="0"/>
-          <w:right w:val="none" w:color="000000" w:sz="4" w:space="0"/>
-          <w:between w:val="none" w:color="000000" w:sz="4" w:space="0"/>
-        </w:pBdr>
-        <w:spacing w:line="276" w:lineRule="auto"/>
-        <w:ind w:left="720"/>
+        <w:ind w:left="0"/>
         <w:rPr>
           <w:rFonts w:ascii="Cambria" w:hAnsi="Cambria" w:eastAsia="Cambria" w:cs="Cambria"/>
           <w:b/>
@@ -13924,6 +13628,7 @@
       <w:tr>
         <w:trPr>
           <w:jc w:val="center"/>
+          <w:trHeight w:val="638"/>
         </w:trPr>
         <w:tc>
           <w:tcPr>
@@ -15042,12 +14747,7 @@
           <w:szCs w:val="18"/>
         </w:rPr>
       </w:r>
-    </w:p>
-    <w:p>
-      <w:pPr>
-        <w:pBdr/>
-        <w:spacing w:line="276" w:lineRule="auto"/>
-        <w:ind/>
+      <w:r>
         <w:rPr>
           <w:rFonts w:ascii="Cambria" w:hAnsi="Cambria" w:eastAsia="Cambria" w:cs="Cambria"/>
           <w:b/>
@@ -15055,7 +14755,7 @@
           <w:sz w:val="18"/>
           <w:szCs w:val="18"/>
         </w:rPr>
-      </w:pPr>
+      </w:r>
       <w:r>
         <w:rPr>
           <w:rFonts w:ascii="Cambria" w:hAnsi="Cambria" w:eastAsia="Cambria" w:cs="Cambria"/>
@@ -15125,47 +14825,6 @@
         </w:rPr>
       </w:r>
     </w:p>
-    <w:p>
-      <w:pPr>
-        <w:pBdr/>
-        <w:spacing w:line="276" w:lineRule="auto"/>
-        <w:ind/>
-        <w:rPr>
-          <w:rFonts w:ascii="Cambria" w:hAnsi="Cambria" w:eastAsia="Cambria" w:cs="Cambria"/>
-          <w:b/>
-          <w:color w:val="000000"/>
-          <w:sz w:val="18"/>
-          <w:szCs w:val="18"/>
-        </w:rPr>
-      </w:pPr>
-      <w:r>
-        <w:rPr>
-          <w:rFonts w:ascii="Cambria" w:hAnsi="Cambria" w:eastAsia="Cambria" w:cs="Cambria"/>
-          <w:b/>
-          <w:color w:val="000000"/>
-          <w:sz w:val="18"/>
-          <w:szCs w:val="18"/>
-        </w:rPr>
-      </w:r>
-      <w:r>
-        <w:rPr>
-          <w:rFonts w:ascii="Cambria" w:hAnsi="Cambria" w:eastAsia="Cambria" w:cs="Cambria"/>
-          <w:b/>
-          <w:color w:val="000000"/>
-          <w:sz w:val="18"/>
-          <w:szCs w:val="18"/>
-        </w:rPr>
-      </w:r>
-      <w:r>
-        <w:rPr>
-          <w:rFonts w:ascii="Cambria" w:hAnsi="Cambria" w:eastAsia="Cambria" w:cs="Cambria"/>
-          <w:b/>
-          <w:color w:val="000000"/>
-          <w:sz w:val="18"/>
-          <w:szCs w:val="18"/>
-        </w:rPr>
-      </w:r>
-    </w:p>
     <w:tbl>
       <w:tblPr>
         <w:tblStyle w:val="1172"/>
@@ -16030,39 +15689,6 @@
         </w:tc>
       </w:tr>
     </w:tbl>
-    <w:p>
-      <w:pPr>
-        <w:pBdr/>
-        <w:spacing w:line="276" w:lineRule="auto"/>
-        <w:ind/>
-        <w:rPr>
-          <w:rFonts w:ascii="Cambria" w:hAnsi="Cambria" w:eastAsia="Cambria" w:cs="Cambria"/>
-          <w:sz w:val="24"/>
-          <w:szCs w:val="24"/>
-        </w:rPr>
-      </w:pPr>
-      <w:r>
-        <w:rPr>
-          <w:rFonts w:ascii="Cambria" w:hAnsi="Cambria" w:eastAsia="Cambria" w:cs="Cambria"/>
-          <w:sz w:val="24"/>
-          <w:szCs w:val="24"/>
-        </w:rPr>
-      </w:r>
-      <w:r>
-        <w:rPr>
-          <w:rFonts w:ascii="Cambria" w:hAnsi="Cambria" w:eastAsia="Cambria" w:cs="Cambria"/>
-          <w:sz w:val="24"/>
-          <w:szCs w:val="24"/>
-        </w:rPr>
-      </w:r>
-      <w:r>
-        <w:rPr>
-          <w:rFonts w:ascii="Cambria" w:hAnsi="Cambria" w:eastAsia="Cambria" w:cs="Cambria"/>
-          <w:sz w:val="24"/>
-          <w:szCs w:val="24"/>
-        </w:rPr>
-      </w:r>
-    </w:p>
     <w:p>
       <w:pPr>
         <w:pBdr/>
@@ -17184,220 +16810,6 @@
         </w:rPr>
       </w:r>
     </w:p>
-    <w:p>
-      <w:pPr>
-        <w:pBdr/>
-        <w:spacing w:line="276" w:lineRule="auto"/>
-        <w:ind/>
-        <w:jc w:val="both"/>
-        <w:rPr>
-          <w:rFonts w:ascii="Cambria" w:hAnsi="Cambria" w:eastAsia="Cambria" w:cs="Cambria"/>
-          <w:b/>
-          <w:color w:val="000000"/>
-          <w:sz w:val="18"/>
-          <w:szCs w:val="18"/>
-        </w:rPr>
-      </w:pPr>
-      <w:r>
-        <w:rPr>
-          <w:rFonts w:ascii="Cambria" w:hAnsi="Cambria" w:eastAsia="Cambria" w:cs="Cambria"/>
-          <w:b/>
-          <w:color w:val="000000"/>
-          <w:sz w:val="18"/>
-          <w:szCs w:val="18"/>
-        </w:rPr>
-      </w:r>
-      <w:r>
-        <w:rPr>
-          <w:rFonts w:ascii="Cambria" w:hAnsi="Cambria" w:eastAsia="Cambria" w:cs="Cambria"/>
-          <w:b/>
-          <w:color w:val="000000"/>
-          <w:sz w:val="18"/>
-          <w:szCs w:val="18"/>
-        </w:rPr>
-      </w:r>
-      <w:r>
-        <w:rPr>
-          <w:rFonts w:ascii="Cambria" w:hAnsi="Cambria" w:eastAsia="Cambria" w:cs="Cambria"/>
-          <w:b/>
-          <w:color w:val="000000"/>
-          <w:sz w:val="18"/>
-          <w:szCs w:val="18"/>
-        </w:rPr>
-      </w:r>
-    </w:p>
-    <w:p>
-      <w:pPr>
-        <w:pBdr/>
-        <w:spacing w:line="276" w:lineRule="auto"/>
-        <w:ind/>
-        <w:jc w:val="both"/>
-        <w:rPr>
-          <w:rFonts w:ascii="Cambria" w:hAnsi="Cambria" w:eastAsia="Cambria" w:cs="Cambria"/>
-          <w:b/>
-          <w:color w:val="000000"/>
-          <w:sz w:val="18"/>
-          <w:szCs w:val="18"/>
-        </w:rPr>
-      </w:pPr>
-      <w:r>
-        <w:rPr>
-          <w:rFonts w:ascii="Cambria" w:hAnsi="Cambria" w:eastAsia="Cambria" w:cs="Cambria"/>
-          <w:b/>
-          <w:color w:val="000000"/>
-          <w:sz w:val="18"/>
-          <w:szCs w:val="18"/>
-        </w:rPr>
-      </w:r>
-      <w:r>
-        <w:rPr>
-          <w:rFonts w:ascii="Cambria" w:hAnsi="Cambria" w:eastAsia="Cambria" w:cs="Cambria"/>
-          <w:b/>
-          <w:color w:val="000000"/>
-          <w:sz w:val="18"/>
-          <w:szCs w:val="18"/>
-        </w:rPr>
-      </w:r>
-      <w:r>
-        <w:rPr>
-          <w:rFonts w:ascii="Cambria" w:hAnsi="Cambria" w:eastAsia="Cambria" w:cs="Cambria"/>
-          <w:b/>
-          <w:color w:val="000000"/>
-          <w:sz w:val="18"/>
-          <w:szCs w:val="18"/>
-        </w:rPr>
-      </w:r>
-    </w:p>
-    <w:p>
-      <w:pPr>
-        <w:pBdr/>
-        <w:spacing w:line="276" w:lineRule="auto"/>
-        <w:ind/>
-        <w:jc w:val="both"/>
-        <w:rPr>
-          <w:rFonts w:ascii="Cambria" w:hAnsi="Cambria" w:eastAsia="Cambria" w:cs="Cambria"/>
-          <w:b/>
-          <w:bCs/>
-          <w:color w:val="000000"/>
-          <w:sz w:val="18"/>
-          <w:szCs w:val="18"/>
-        </w:rPr>
-      </w:pPr>
-      <w:r>
-        <w:rPr>
-          <w:rFonts w:ascii="Cambria" w:hAnsi="Cambria" w:eastAsia="Cambria" w:cs="Cambria"/>
-          <w:b/>
-          <w:color w:val="000000"/>
-          <w:sz w:val="18"/>
-          <w:szCs w:val="18"/>
-        </w:rPr>
-      </w:r>
-      <w:r>
-        <w:rPr>
-          <w:rFonts w:ascii="Cambria" w:hAnsi="Cambria" w:eastAsia="Cambria" w:cs="Cambria"/>
-          <w:b/>
-          <w:color w:val="000000"/>
-          <w:sz w:val="18"/>
-          <w:szCs w:val="18"/>
-        </w:rPr>
-      </w:r>
-      <w:r>
-        <w:rPr>
-          <w:rFonts w:ascii="Cambria" w:hAnsi="Cambria" w:eastAsia="Cambria" w:cs="Cambria"/>
-          <w:b/>
-          <w:bCs/>
-          <w:color w:val="000000"/>
-          <w:sz w:val="18"/>
-          <w:szCs w:val="18"/>
-        </w:rPr>
-      </w:r>
-    </w:p>
-    <w:p>
-      <w:pPr>
-        <w:pBdr/>
-        <w:spacing w:line="276" w:lineRule="auto"/>
-        <w:ind/>
-        <w:jc w:val="both"/>
-        <w:rPr>
-          <w:rFonts w:ascii="Cambria" w:hAnsi="Cambria" w:eastAsia="Cambria" w:cs="Cambria"/>
-          <w:b/>
-          <w:bCs/>
-          <w:color w:val="000000"/>
-          <w:sz w:val="18"/>
-          <w:szCs w:val="18"/>
-        </w:rPr>
-      </w:pPr>
-      <w:r>
-        <w:rPr>
-          <w:rFonts w:ascii="Cambria" w:hAnsi="Cambria" w:eastAsia="Cambria" w:cs="Cambria"/>
-          <w:b/>
-          <w:color w:val="000000"/>
-          <w:sz w:val="18"/>
-          <w:szCs w:val="18"/>
-        </w:rPr>
-      </w:r>
-      <w:r>
-        <w:rPr>
-          <w:rFonts w:ascii="Cambria" w:hAnsi="Cambria" w:eastAsia="Cambria" w:cs="Cambria"/>
-          <w:b/>
-          <w:color w:val="000000"/>
-          <w:sz w:val="18"/>
-          <w:szCs w:val="18"/>
-        </w:rPr>
-      </w:r>
-      <w:r>
-        <w:rPr>
-          <w:rFonts w:ascii="Cambria" w:hAnsi="Cambria" w:eastAsia="Cambria" w:cs="Cambria"/>
-          <w:b/>
-          <w:bCs/>
-          <w:color w:val="000000"/>
-          <w:sz w:val="18"/>
-          <w:szCs w:val="18"/>
-        </w:rPr>
-      </w:r>
-    </w:p>
-    <w:p>
-      <w:pPr>
-        <w:pBdr/>
-        <w:spacing w:line="276" w:lineRule="auto"/>
-        <w:ind/>
-        <w:jc w:val="both"/>
-        <w:rPr>
-          <w:rFonts w:ascii="Cambria" w:hAnsi="Cambria" w:eastAsia="Cambria" w:cs="Cambria"/>
-          <w:b/>
-          <w:color w:val="000000"/>
-          <w:sz w:val="18"/>
-          <w:szCs w:val="18"/>
-        </w:rPr>
-      </w:pPr>
-      <w:r>
-        <w:rPr>
-          <w:rFonts w:ascii="Cambria" w:hAnsi="Cambria" w:eastAsia="Cambria" w:cs="Cambria"/>
-          <w:b/>
-          <w:color w:val="000000"/>
-          <w:sz w:val="18"/>
-          <w:szCs w:val="18"/>
-        </w:rPr>
-      </w:r>
-      <w:r>
-        <w:rPr>
-          <w:rFonts w:ascii="Cambria" w:hAnsi="Cambria" w:eastAsia="Cambria" w:cs="Cambria"/>
-          <w:b/>
-          <w:color w:val="000000"/>
-          <w:sz w:val="18"/>
-          <w:szCs w:val="18"/>
-        </w:rPr>
-      </w:r>
-      <w:r>
-        <w:rPr>
-          <w:rFonts w:ascii="Cambria" w:hAnsi="Cambria" w:eastAsia="Cambria" w:cs="Cambria"/>
-          <w:b/>
-          <w:color w:val="000000"/>
-          <w:sz w:val="18"/>
-          <w:szCs w:val="18"/>
-        </w:rPr>
-      </w:r>
-    </w:p>
     <w:tbl>
       <w:tblPr>
         <w:tblStyle w:val="1172"/>
@@ -19302,178 +18714,6 @@
           <w:szCs w:val="24"/>
         </w:rPr>
       </w:pPr>
-      <w:r>
-        <w:rPr>
-          <w:rFonts w:ascii="Cambria" w:hAnsi="Cambria" w:eastAsia="Cambria" w:cs="Cambria"/>
-          <w:sz w:val="24"/>
-          <w:szCs w:val="24"/>
-        </w:rPr>
-      </w:r>
-      <w:r>
-        <w:rPr>
-          <w:rFonts w:ascii="Cambria" w:hAnsi="Cambria" w:eastAsia="Cambria" w:cs="Cambria"/>
-          <w:sz w:val="24"/>
-          <w:szCs w:val="24"/>
-        </w:rPr>
-      </w:r>
-      <w:r>
-        <w:rPr>
-          <w:rFonts w:ascii="Cambria" w:hAnsi="Cambria" w:eastAsia="Cambria" w:cs="Cambria"/>
-          <w:sz w:val="24"/>
-          <w:szCs w:val="24"/>
-        </w:rPr>
-      </w:r>
-    </w:p>
-    <w:p>
-      <w:pPr>
-        <w:pBdr/>
-        <w:spacing w:line="276" w:lineRule="auto"/>
-        <w:ind/>
-        <w:rPr>
-          <w:rFonts w:ascii="Cambria" w:hAnsi="Cambria" w:eastAsia="Cambria" w:cs="Cambria"/>
-          <w:sz w:val="24"/>
-          <w:szCs w:val="24"/>
-        </w:rPr>
-      </w:pPr>
-      <w:r>
-        <w:rPr>
-          <w:rFonts w:ascii="Cambria" w:hAnsi="Cambria" w:eastAsia="Cambria" w:cs="Cambria"/>
-          <w:sz w:val="24"/>
-          <w:szCs w:val="24"/>
-        </w:rPr>
-      </w:r>
-      <w:r>
-        <w:rPr>
-          <w:rFonts w:ascii="Cambria" w:hAnsi="Cambria" w:eastAsia="Cambria" w:cs="Cambria"/>
-          <w:sz w:val="24"/>
-          <w:szCs w:val="24"/>
-        </w:rPr>
-      </w:r>
-      <w:r>
-        <w:rPr>
-          <w:rFonts w:ascii="Cambria" w:hAnsi="Cambria" w:eastAsia="Cambria" w:cs="Cambria"/>
-          <w:sz w:val="24"/>
-          <w:szCs w:val="24"/>
-        </w:rPr>
-      </w:r>
-    </w:p>
-    <w:p>
-      <w:pPr>
-        <w:pBdr/>
-        <w:spacing w:line="276" w:lineRule="auto"/>
-        <w:ind/>
-        <w:rPr>
-          <w:rFonts w:ascii="Cambria" w:hAnsi="Cambria" w:eastAsia="Cambria" w:cs="Cambria"/>
-          <w:sz w:val="24"/>
-          <w:szCs w:val="24"/>
-        </w:rPr>
-      </w:pPr>
-      <w:r>
-        <w:rPr>
-          <w:rFonts w:ascii="Cambria" w:hAnsi="Cambria" w:eastAsia="Cambria" w:cs="Cambria"/>
-          <w:sz w:val="24"/>
-          <w:szCs w:val="24"/>
-        </w:rPr>
-      </w:r>
-      <w:r>
-        <w:rPr>
-          <w:rFonts w:ascii="Cambria" w:hAnsi="Cambria" w:eastAsia="Cambria" w:cs="Cambria"/>
-          <w:sz w:val="24"/>
-          <w:szCs w:val="24"/>
-        </w:rPr>
-      </w:r>
-      <w:r>
-        <w:rPr>
-          <w:rFonts w:ascii="Cambria" w:hAnsi="Cambria" w:eastAsia="Cambria" w:cs="Cambria"/>
-          <w:sz w:val="24"/>
-          <w:szCs w:val="24"/>
-        </w:rPr>
-      </w:r>
-    </w:p>
-    <w:p>
-      <w:pPr>
-        <w:pBdr/>
-        <w:spacing w:line="276" w:lineRule="auto"/>
-        <w:ind/>
-        <w:rPr>
-          <w:rFonts w:ascii="Cambria" w:hAnsi="Cambria" w:eastAsia="Cambria" w:cs="Cambria"/>
-          <w:sz w:val="24"/>
-          <w:szCs w:val="24"/>
-        </w:rPr>
-      </w:pPr>
-      <w:r>
-        <w:rPr>
-          <w:rFonts w:ascii="Cambria" w:hAnsi="Cambria" w:eastAsia="Cambria" w:cs="Cambria"/>
-          <w:sz w:val="24"/>
-          <w:szCs w:val="24"/>
-        </w:rPr>
-      </w:r>
-      <w:r>
-        <w:rPr>
-          <w:rFonts w:ascii="Cambria" w:hAnsi="Cambria" w:eastAsia="Cambria" w:cs="Cambria"/>
-          <w:sz w:val="24"/>
-          <w:szCs w:val="24"/>
-        </w:rPr>
-      </w:r>
-      <w:r>
-        <w:rPr>
-          <w:rFonts w:ascii="Cambria" w:hAnsi="Cambria" w:eastAsia="Cambria" w:cs="Cambria"/>
-          <w:sz w:val="24"/>
-          <w:szCs w:val="24"/>
-        </w:rPr>
-      </w:r>
-    </w:p>
-    <w:p>
-      <w:pPr>
-        <w:pBdr/>
-        <w:spacing w:line="276" w:lineRule="auto"/>
-        <w:ind/>
-        <w:rPr>
-          <w:rFonts w:ascii="Cambria" w:hAnsi="Cambria" w:eastAsia="Cambria" w:cs="Cambria"/>
-          <w:sz w:val="24"/>
-          <w:szCs w:val="24"/>
-        </w:rPr>
-      </w:pPr>
-      <w:r>
-        <w:rPr>
-          <w:rFonts w:ascii="Cambria" w:hAnsi="Cambria" w:eastAsia="Cambria" w:cs="Cambria"/>
-          <w:sz w:val="24"/>
-          <w:szCs w:val="24"/>
-        </w:rPr>
-      </w:r>
-      <w:r>
-        <w:rPr>
-          <w:rFonts w:ascii="Cambria" w:hAnsi="Cambria" w:eastAsia="Cambria" w:cs="Cambria"/>
-          <w:sz w:val="24"/>
-          <w:szCs w:val="24"/>
-        </w:rPr>
-      </w:r>
-      <w:r>
-        <w:rPr>
-          <w:rFonts w:ascii="Cambria" w:hAnsi="Cambria" w:eastAsia="Cambria" w:cs="Cambria"/>
-          <w:sz w:val="24"/>
-          <w:szCs w:val="24"/>
-        </w:rPr>
-      </w:r>
-    </w:p>
-    <w:p>
-      <w:pPr>
-        <w:pBdr/>
-        <w:spacing w:line="276" w:lineRule="auto"/>
-        <w:ind/>
-        <w:rPr>
-          <w:rFonts w:ascii="Cambria" w:hAnsi="Cambria" w:eastAsia="Cambria" w:cs="Cambria"/>
-          <w:sz w:val="24"/>
-          <w:szCs w:val="24"/>
-        </w:rPr>
-      </w:pPr>
-      <w:r>
-        <w:rPr>
-          <w:rFonts w:ascii="Cambria" w:hAnsi="Cambria" w:eastAsia="Cambria" w:cs="Cambria"/>
-          <w:sz w:val="24"/>
-          <w:szCs w:val="24"/>
-        </w:rPr>
-      </w:r>
       <w:r>
         <w:rPr>
           <w:rFonts w:ascii="Cambria" w:hAnsi="Cambria" w:eastAsia="Cambria" w:cs="Cambria"/>

</xml_diff>